<commit_message>
Updated the documentation document with some information on model parameters and multi-threading.
</commit_message>
<xml_diff>
--- a/minimal_doc/Glasgow_FMD_Model_SM.docx
+++ b/minimal_doc/Glasgow_FMD_Model_SM.docx
@@ -738,14 +738,27 @@
       <w:r>
         <w:t xml:space="preserve">Figure </w:t>
       </w:r>
-      <w:fldSimple w:instr=" SEQ Figure \* ARABIC ">
-        <w:r>
-          <w:rPr>
-            <w:noProof/>
-          </w:rPr>
-          <w:t>1</w:t>
-        </w:r>
-      </w:fldSimple>
+      <w:r>
+        <w:fldChar w:fldCharType="begin"/>
+      </w:r>
+      <w:r>
+        <w:instrText xml:space="preserve"> SEQ Figure \* ARABIC </w:instrText>
+      </w:r>
+      <w:r>
+        <w:fldChar w:fldCharType="separate"/>
+      </w:r>
+      <w:r>
+        <w:rPr>
+          <w:noProof/>
+        </w:rPr>
+        <w:t>1</w:t>
+      </w:r>
+      <w:r>
+        <w:rPr>
+          <w:noProof/>
+        </w:rPr>
+        <w:fldChar w:fldCharType="end"/>
+      </w:r>
       <w:r>
         <w:t xml:space="preserve">. </w:t>
       </w:r>
@@ -910,14 +923,27 @@
       <w:r>
         <w:t xml:space="preserve">Figure </w:t>
       </w:r>
-      <w:fldSimple w:instr=" SEQ Figure \* ARABIC ">
-        <w:r>
-          <w:rPr>
-            <w:noProof/>
-          </w:rPr>
-          <w:t>2</w:t>
-        </w:r>
-      </w:fldSimple>
+      <w:r>
+        <w:fldChar w:fldCharType="begin"/>
+      </w:r>
+      <w:r>
+        <w:instrText xml:space="preserve"> SEQ Figure \* ARABIC </w:instrText>
+      </w:r>
+      <w:r>
+        <w:fldChar w:fldCharType="separate"/>
+      </w:r>
+      <w:r>
+        <w:rPr>
+          <w:noProof/>
+        </w:rPr>
+        <w:t>2</w:t>
+      </w:r>
+      <w:r>
+        <w:rPr>
+          <w:noProof/>
+        </w:rPr>
+        <w:fldChar w:fldCharType="end"/>
+      </w:r>
       <w:r>
         <w:t xml:space="preserve">. </w:t>
       </w:r>
@@ -1331,6 +1357,24 @@
       </w:r>
       <w:r>
         <w:t>, destination premises with type and location)</w:t>
+      </w:r>
+    </w:p>
+    <w:p>
+      <w:pPr>
+        <w:pStyle w:val="ListParagraph"/>
+        <w:numPr>
+          <w:ilvl w:val="0"/>
+          <w:numId w:val="1"/>
+        </w:numPr>
+      </w:pPr>
+      <w:r>
+        <w:t>(optional: i</w:t>
+      </w:r>
+      <w:r>
+        <w:t>nitially infected farms (potential index cases: CPH, date)</w:t>
+      </w:r>
+      <w:r>
+        <w:t>)</w:t>
       </w:r>
     </w:p>
     <w:p>
@@ -1432,14 +1476,27 @@
       <w:r>
         <w:t xml:space="preserve">Figure </w:t>
       </w:r>
-      <w:fldSimple w:instr=" SEQ Figure \* ARABIC ">
-        <w:r>
-          <w:rPr>
-            <w:noProof/>
-          </w:rPr>
-          <w:t>3</w:t>
-        </w:r>
-      </w:fldSimple>
+      <w:r>
+        <w:fldChar w:fldCharType="begin"/>
+      </w:r>
+      <w:r>
+        <w:instrText xml:space="preserve"> SEQ Figure \* ARABIC </w:instrText>
+      </w:r>
+      <w:r>
+        <w:fldChar w:fldCharType="separate"/>
+      </w:r>
+      <w:r>
+        <w:rPr>
+          <w:noProof/>
+        </w:rPr>
+        <w:t>3</w:t>
+      </w:r>
+      <w:r>
+        <w:rPr>
+          <w:noProof/>
+        </w:rPr>
+        <w:fldChar w:fldCharType="end"/>
+      </w:r>
       <w:r>
         <w:t>.</w:t>
       </w:r>
@@ -1612,7 +1669,7 @@
                             </a:ln>
                             <a:extLst>
                               <a:ext uri="{53640926-AAD7-44d8-BBD7-CCE9431645EC}">
-                                <a14:shadowObscured xmlns:mo="http://schemas.microsoft.com/office/mac/office/2008/main" xmlns:mv="urn:schemas-microsoft-com:mac:vml" xmlns:a14="http://schemas.microsoft.com/office/drawing/2010/main" xmlns:w="http://schemas.openxmlformats.org/wordprocessingml/2006/main" xmlns:w10="urn:schemas-microsoft-com:office:word" xmlns:v="urn:schemas-microsoft-com:vml" xmlns:o="urn:schemas-microsoft-com:office:office" xmlns=""/>
+                                <a14:shadowObscured xmlns="" xmlns:o="urn:schemas-microsoft-com:office:office" xmlns:v="urn:schemas-microsoft-com:vml" xmlns:w10="urn:schemas-microsoft-com:office:word" xmlns:w="http://schemas.openxmlformats.org/wordprocessingml/2006/main" xmlns:a14="http://schemas.microsoft.com/office/drawing/2010/main" xmlns:mv="urn:schemas-microsoft-com:mac:vml" xmlns:mo="http://schemas.microsoft.com/office/mac/office/2008/main"/>
                               </a:ext>
                             </a:extLst>
                           </pic:spPr>
@@ -1650,14 +1707,27 @@
                               <w:r>
                                 <w:t xml:space="preserve">Figure </w:t>
                               </w:r>
-                              <w:fldSimple w:instr=" SEQ Figure \* ARABIC ">
-                                <w:r>
-                                  <w:rPr>
-                                    <w:noProof/>
-                                  </w:rPr>
-                                  <w:t>4</w:t>
-                                </w:r>
-                              </w:fldSimple>
+                              <w:r>
+                                <w:fldChar w:fldCharType="begin"/>
+                              </w:r>
+                              <w:r>
+                                <w:instrText xml:space="preserve"> SEQ Figure \* ARABIC </w:instrText>
+                              </w:r>
+                              <w:r>
+                                <w:fldChar w:fldCharType="separate"/>
+                              </w:r>
+                              <w:r>
+                                <w:rPr>
+                                  <w:noProof/>
+                                </w:rPr>
+                                <w:t>4</w:t>
+                              </w:r>
+                              <w:r>
+                                <w:rPr>
+                                  <w:noProof/>
+                                </w:rPr>
+                                <w:fldChar w:fldCharType="end"/>
+                              </w:r>
                               <w:r>
                                 <w:t xml:space="preserve">. </w:t>
                               </w:r>
@@ -1847,14 +1917,27 @@
       <w:r>
         <w:t xml:space="preserve">Figure </w:t>
       </w:r>
-      <w:fldSimple w:instr=" SEQ Figure \* ARABIC ">
-        <w:r>
-          <w:rPr>
-            <w:noProof/>
-          </w:rPr>
-          <w:t>5</w:t>
-        </w:r>
-      </w:fldSimple>
+      <w:r>
+        <w:fldChar w:fldCharType="begin"/>
+      </w:r>
+      <w:r>
+        <w:instrText xml:space="preserve"> SEQ Figure \* ARABIC </w:instrText>
+      </w:r>
+      <w:r>
+        <w:fldChar w:fldCharType="separate"/>
+      </w:r>
+      <w:r>
+        <w:rPr>
+          <w:noProof/>
+        </w:rPr>
+        <w:t>5</w:t>
+      </w:r>
+      <w:r>
+        <w:rPr>
+          <w:noProof/>
+        </w:rPr>
+        <w:fldChar w:fldCharType="end"/>
+      </w:r>
       <w:r>
         <w:t xml:space="preserve">. </w:t>
       </w:r>
@@ -2063,16 +2146,410 @@
       <w:r>
         <w:t xml:space="preserve">Figure </w:t>
       </w:r>
-      <w:fldSimple w:instr=" SEQ Figure \* ARABIC ">
-        <w:r>
-          <w:rPr>
-            <w:noProof/>
-          </w:rPr>
-          <w:t>6</w:t>
-        </w:r>
-      </w:fldSimple>
+      <w:r>
+        <w:fldChar w:fldCharType="begin"/>
+      </w:r>
+      <w:r>
+        <w:instrText xml:space="preserve"> SEQ Figure \* ARABIC </w:instrText>
+      </w:r>
+      <w:r>
+        <w:fldChar w:fldCharType="separate"/>
+      </w:r>
+      <w:r>
+        <w:rPr>
+          <w:noProof/>
+        </w:rPr>
+        <w:t>6</w:t>
+      </w:r>
+      <w:r>
+        <w:rPr>
+          <w:noProof/>
+        </w:rPr>
+        <w:fldChar w:fldCharType="end"/>
+      </w:r>
       <w:r>
         <w:t>: Model structure.</w:t>
+      </w:r>
+    </w:p>
+    <w:p>
+      <w:pPr>
+        <w:rPr>
+          <w:rFonts w:asciiTheme="majorHAnsi" w:hAnsiTheme="majorHAnsi" w:cstheme="majorHAnsi"/>
+          <w:color w:val="5B9BD5" w:themeColor="accent1"/>
+          <w:sz w:val="32"/>
+          <w:szCs w:val="32"/>
+        </w:rPr>
+      </w:pPr>
+      <w:r>
+        <w:rPr>
+          <w:rFonts w:asciiTheme="majorHAnsi" w:hAnsiTheme="majorHAnsi" w:cstheme="majorHAnsi"/>
+          <w:color w:val="5B9BD5" w:themeColor="accent1"/>
+          <w:sz w:val="32"/>
+          <w:szCs w:val="32"/>
+        </w:rPr>
+        <w:t>Multi-threading</w:t>
+      </w:r>
+    </w:p>
+    <w:p>
+      <w:r>
+        <w:t xml:space="preserve">The </w:t>
+      </w:r>
+      <w:proofErr w:type="spellStart"/>
+      <w:r>
+        <w:t>simualtions</w:t>
+      </w:r>
+      <w:proofErr w:type="spellEnd"/>
+      <w:r>
+        <w:t xml:space="preserve"> can be run in multiple threads (can be set up in the Start</w:t>
+      </w:r>
+      <w:r>
+        <w:t xml:space="preserve"> </w:t>
+      </w:r>
+      <w:r>
+        <w:t>dialogue, see Figure 5). Strictly speaking, there can be more threads than</w:t>
+      </w:r>
+      <w:r>
+        <w:t xml:space="preserve"> </w:t>
+      </w:r>
+      <w:r>
+        <w:t>the cores, but at every single point in time the number of those running will</w:t>
+      </w:r>
+      <w:r>
+        <w:t xml:space="preserve"> </w:t>
+      </w:r>
+      <w:r>
+        <w:t>be restricted to the number of available cores. Thus, one can create a lot of</w:t>
+      </w:r>
+      <w:r>
+        <w:t xml:space="preserve"> </w:t>
+      </w:r>
+      <w:proofErr w:type="gramStart"/>
+      <w:r>
+        <w:t>threads</w:t>
+      </w:r>
+      <w:proofErr w:type="gramEnd"/>
+      <w:r>
+        <w:t xml:space="preserve"> but they will compete for the limited computational resources (i.e.</w:t>
+      </w:r>
+      <w:r>
+        <w:t xml:space="preserve"> </w:t>
+      </w:r>
+      <w:r>
+        <w:t>cores) with each other.</w:t>
+      </w:r>
+    </w:p>
+    <w:p>
+      <w:pPr>
+        <w:rPr>
+          <w:rFonts w:asciiTheme="majorHAnsi" w:hAnsiTheme="majorHAnsi" w:cstheme="majorHAnsi"/>
+          <w:color w:val="5B9BD5" w:themeColor="accent1"/>
+          <w:sz w:val="32"/>
+          <w:szCs w:val="32"/>
+        </w:rPr>
+      </w:pPr>
+      <w:r>
+        <w:rPr>
+          <w:rFonts w:asciiTheme="majorHAnsi" w:hAnsiTheme="majorHAnsi" w:cstheme="majorHAnsi"/>
+          <w:color w:val="5B9BD5" w:themeColor="accent1"/>
+          <w:sz w:val="32"/>
+          <w:szCs w:val="32"/>
+        </w:rPr>
+        <w:t>M</w:t>
+      </w:r>
+      <w:r>
+        <w:rPr>
+          <w:rFonts w:asciiTheme="majorHAnsi" w:hAnsiTheme="majorHAnsi" w:cstheme="majorHAnsi"/>
+          <w:color w:val="5B9BD5" w:themeColor="accent1"/>
+          <w:sz w:val="32"/>
+          <w:szCs w:val="32"/>
+        </w:rPr>
+        <w:t>odel parameters</w:t>
+      </w:r>
+    </w:p>
+    <w:p>
+      <w:r>
+        <w:t>P</w:t>
+      </w:r>
+      <w:r>
+        <w:t>arameters can be subdivided into three groups:</w:t>
+      </w:r>
+    </w:p>
+    <w:p>
+      <w:pPr>
+        <w:pStyle w:val="ListParagraph"/>
+        <w:numPr>
+          <w:ilvl w:val="0"/>
+          <w:numId w:val="37"/>
+        </w:numPr>
+      </w:pPr>
+      <w:r>
+        <w:t>Disease-speci</w:t>
+      </w:r>
+      <w:r>
+        <w:t>fic</w:t>
+      </w:r>
+      <w:r>
+        <w:t xml:space="preserve"> (i.e. node-level): incubation period, detection time</w:t>
+      </w:r>
+    </w:p>
+    <w:p>
+      <w:pPr>
+        <w:pStyle w:val="ListParagraph"/>
+        <w:numPr>
+          <w:ilvl w:val="0"/>
+          <w:numId w:val="37"/>
+        </w:numPr>
+      </w:pPr>
+      <w:r>
+        <w:t>Transmission-speci</w:t>
+      </w:r>
+      <w:r>
+        <w:t>fi</w:t>
+      </w:r>
+      <w:r>
+        <w:t>c (i.e. network-level, re</w:t>
+      </w:r>
+      <w:r>
+        <w:t>fl</w:t>
+      </w:r>
+      <w:r>
+        <w:t>ecting our assumptions</w:t>
+      </w:r>
+      <w:r>
+        <w:t xml:space="preserve"> </w:t>
+      </w:r>
+      <w:r>
+        <w:t>on transmission): local transmission rate, probability of infection via</w:t>
+      </w:r>
+      <w:r>
+        <w:t xml:space="preserve"> </w:t>
+      </w:r>
+      <w:r>
+        <w:t>movements</w:t>
+      </w:r>
+    </w:p>
+    <w:p>
+      <w:pPr>
+        <w:pStyle w:val="ListParagraph"/>
+        <w:numPr>
+          <w:ilvl w:val="0"/>
+          <w:numId w:val="37"/>
+        </w:numPr>
+      </w:pPr>
+      <w:r>
+        <w:t>Control-speci</w:t>
+      </w:r>
+      <w:r>
+        <w:t>fi</w:t>
+      </w:r>
+      <w:r>
+        <w:t>c (parameters that can be adjusted by control policies):</w:t>
+      </w:r>
+      <w:r>
+        <w:t xml:space="preserve"> </w:t>
+      </w:r>
+      <w:r>
+        <w:t>tracing delays, detection time</w:t>
+      </w:r>
+    </w:p>
+    <w:p>
+      <w:r>
+        <w:lastRenderedPageBreak/>
+        <w:t>How the m</w:t>
+      </w:r>
+      <w:r>
+        <w:t>odel parameters</w:t>
+      </w:r>
+      <w:r>
+        <w:t xml:space="preserve"> are </w:t>
+      </w:r>
+      <w:proofErr w:type="gramStart"/>
+      <w:r>
+        <w:t>set</w:t>
+      </w:r>
+      <w:proofErr w:type="gramEnd"/>
+      <w:r>
+        <w:t xml:space="preserve"> and interplay might influence</w:t>
+      </w:r>
+      <w:r>
+        <w:t xml:space="preserve"> </w:t>
+      </w:r>
+      <w:r>
+        <w:t>the simulation output. Among those are:</w:t>
+      </w:r>
+    </w:p>
+    <w:p>
+      <w:pPr>
+        <w:pStyle w:val="ListParagraph"/>
+        <w:numPr>
+          <w:ilvl w:val="0"/>
+          <w:numId w:val="39"/>
+        </w:numPr>
+      </w:pPr>
+      <w:r>
+        <w:t>The i</w:t>
+      </w:r>
+      <w:r>
+        <w:t>ncubation period (</w:t>
+      </w:r>
+      <w:r>
+        <w:t xml:space="preserve">not user-defined, </w:t>
+      </w:r>
+      <w:r>
+        <w:t>cannot be changed by adjusting control and</w:t>
+      </w:r>
+      <w:r>
+        <w:t xml:space="preserve"> </w:t>
+      </w:r>
+      <w:r>
+        <w:t>surveillance practices)</w:t>
+      </w:r>
+    </w:p>
+    <w:p>
+      <w:pPr>
+        <w:pStyle w:val="ListParagraph"/>
+        <w:numPr>
+          <w:ilvl w:val="0"/>
+          <w:numId w:val="39"/>
+        </w:numPr>
+      </w:pPr>
+      <w:r>
+        <w:t>Control measures delay (time of silent spread, i.e. time between the</w:t>
+      </w:r>
+      <w:r>
+        <w:t xml:space="preserve"> </w:t>
+      </w:r>
+      <w:r>
+        <w:t>index case infection and the start of contact tracing procedures)</w:t>
+      </w:r>
+    </w:p>
+    <w:p>
+      <w:pPr>
+        <w:pStyle w:val="ListParagraph"/>
+        <w:numPr>
+          <w:ilvl w:val="0"/>
+          <w:numId w:val="39"/>
+        </w:numPr>
+      </w:pPr>
+      <w:r>
+        <w:t>Movement ban delay (usually coincides with the control measures de-</w:t>
+      </w:r>
+    </w:p>
+    <w:p>
+      <w:pPr>
+        <w:pStyle w:val="ListParagraph"/>
+        <w:numPr>
+          <w:ilvl w:val="0"/>
+          <w:numId w:val="39"/>
+        </w:numPr>
+      </w:pPr>
+      <w:r>
+        <w:t>lay, but our model allows for di</w:t>
+      </w:r>
+      <w:r>
+        <w:t>ff</w:t>
+      </w:r>
+      <w:r>
+        <w:t>erent values for the two parameters)</w:t>
+      </w:r>
+    </w:p>
+    <w:p>
+      <w:pPr>
+        <w:pStyle w:val="ListParagraph"/>
+        <w:numPr>
+          <w:ilvl w:val="0"/>
+          <w:numId w:val="39"/>
+        </w:numPr>
+      </w:pPr>
+      <w:r>
+        <w:t>Contact tracing depth</w:t>
+      </w:r>
+      <w:r>
+        <w:t xml:space="preserve"> </w:t>
+      </w:r>
+    </w:p>
+    <w:p>
+      <w:pPr>
+        <w:pStyle w:val="ListParagraph"/>
+        <w:numPr>
+          <w:ilvl w:val="0"/>
+          <w:numId w:val="39"/>
+        </w:numPr>
+      </w:pPr>
+      <w:r>
+        <w:t>Delay to visit local farms</w:t>
+      </w:r>
+    </w:p>
+    <w:p>
+      <w:pPr>
+        <w:pStyle w:val="ListParagraph"/>
+        <w:numPr>
+          <w:ilvl w:val="0"/>
+          <w:numId w:val="39"/>
+        </w:numPr>
+      </w:pPr>
+      <w:r>
+        <w:t>Delay for direct movements (time needed to identify dangerous contact</w:t>
+      </w:r>
+      <w:r>
+        <w:t xml:space="preserve"> </w:t>
+      </w:r>
+      <w:r>
+        <w:t>via direct farm-to-farm movement)</w:t>
+      </w:r>
+    </w:p>
+    <w:p>
+      <w:pPr>
+        <w:pStyle w:val="ListParagraph"/>
+        <w:numPr>
+          <w:ilvl w:val="0"/>
+          <w:numId w:val="39"/>
+        </w:numPr>
+      </w:pPr>
+      <w:r>
+        <w:t>Delay for market movements (time needed to identify dangerous contact via farm-market-farm movement)</w:t>
+      </w:r>
+    </w:p>
+    <w:p>
+      <w:pPr>
+        <w:pStyle w:val="ListParagraph"/>
+        <w:numPr>
+          <w:ilvl w:val="0"/>
+          <w:numId w:val="39"/>
+        </w:numPr>
+      </w:pPr>
+      <w:r>
+        <w:t>Detection time (number of days after incubation period has passed)</w:t>
+      </w:r>
+    </w:p>
+    <w:p>
+      <w:pPr>
+        <w:pStyle w:val="ListParagraph"/>
+        <w:numPr>
+          <w:ilvl w:val="0"/>
+          <w:numId w:val="39"/>
+        </w:numPr>
+      </w:pPr>
+      <w:r>
+        <w:t>Movement restrictions, i.e. standstill period (in this case, time before</w:t>
+      </w:r>
+      <w:r>
+        <w:t xml:space="preserve"> </w:t>
+      </w:r>
+      <w:r>
+        <w:t>the infected through movements farm will become infectious)</w:t>
+      </w:r>
+    </w:p>
+    <w:p>
+      <w:pPr>
+        <w:pStyle w:val="ListParagraph"/>
+        <w:numPr>
+          <w:ilvl w:val="0"/>
+          <w:numId w:val="39"/>
+        </w:numPr>
+      </w:pPr>
+      <w:r>
+        <w:t>Local transmission rate</w:t>
       </w:r>
     </w:p>
     <w:p>
@@ -2243,6 +2720,12 @@
     </w:p>
     <w:p>
       <w:pPr>
+        <w:pStyle w:val="ListParagraph"/>
+        <w:ind w:left="0"/>
+      </w:pPr>
+    </w:p>
+    <w:p>
+      <w:pPr>
         <w:rPr>
           <w:rFonts w:asciiTheme="majorHAnsi" w:hAnsiTheme="majorHAnsi" w:cstheme="majorHAnsi"/>
           <w:color w:val="2E74B5" w:themeColor="accent1" w:themeShade="BF"/>
@@ -2262,160 +2745,160 @@
     </w:p>
     <w:p>
       <w:r>
+        <w:t xml:space="preserve">The model has been tested against </w:t>
+      </w:r>
+      <w:r>
+        <w:t xml:space="preserve">Scottish </w:t>
+      </w:r>
+      <w:r>
+        <w:t>sheep</w:t>
+      </w:r>
+      <w:r>
+        <w:t xml:space="preserve"> and cattle</w:t>
+      </w:r>
+      <w:r>
+        <w:t xml:space="preserve"> movement data</w:t>
+      </w:r>
+      <w:r>
+        <w:t xml:space="preserve"> </w:t>
+      </w:r>
+      <w:r>
+        <w:t xml:space="preserve">(but can also run on UK data) </w:t>
+      </w:r>
+      <w:r>
+        <w:t xml:space="preserve">and used </w:t>
+      </w:r>
+      <w:r>
+        <w:t>FMD-like parameters</w:t>
+      </w:r>
+      <w:r>
+        <w:t xml:space="preserve"> (see Figure </w:t>
+      </w:r>
+      <w:r>
+        <w:t>8</w:t>
+      </w:r>
+      <w:r>
+        <w:t>)</w:t>
+      </w:r>
+      <w:r>
+        <w:t xml:space="preserve">. As </w:t>
+      </w:r>
+      <w:r>
+        <w:t>it i</w:t>
+      </w:r>
+      <w:r>
+        <w:t>s</w:t>
+      </w:r>
+      <w:r>
+        <w:t xml:space="preserve"> implemented in Java, </w:t>
+      </w:r>
+      <w:r>
+        <w:t xml:space="preserve">it </w:t>
+      </w:r>
+      <w:r>
+        <w:t>can run on multiple platforms (Mac OSX, Windows, Linux)</w:t>
+      </w:r>
+      <w:r>
+        <w:t xml:space="preserve">. </w:t>
+      </w:r>
+      <w:r>
+        <w:t xml:space="preserve">One advantage </w:t>
+      </w:r>
+      <w:r>
+        <w:t>of</w:t>
+      </w:r>
+      <w:r>
+        <w:t xml:space="preserve"> the model </w:t>
+      </w:r>
+      <w:r>
+        <w:t xml:space="preserve">is that </w:t>
+      </w:r>
+      <w:r>
+        <w:t xml:space="preserve">it readily includes control strategies such as contact tracing and movement restrictions and </w:t>
+      </w:r>
+      <w:r>
+        <w:t xml:space="preserve">parameters can </w:t>
+      </w:r>
+      <w:r>
+        <w:t>be easily adapted to COVID-</w:t>
+      </w:r>
+      <w:r>
+        <w:t>19.</w:t>
+      </w:r>
+      <w:r>
+        <w:t xml:space="preserve"> </w:t>
+      </w:r>
+      <w:r>
+        <w:t>Nevertheless, s</w:t>
+      </w:r>
+      <w:r>
+        <w:t>ome</w:t>
+      </w:r>
+      <w:r>
+        <w:t xml:space="preserve"> modifications are necessary, </w:t>
+      </w:r>
+      <w:r>
+        <w:t>i.e.</w:t>
+      </w:r>
+      <w:r>
+        <w:t xml:space="preserve"> expanding the infectious compartment to </w:t>
+      </w:r>
+      <w:r>
+        <w:t xml:space="preserve">incorporate </w:t>
+      </w:r>
+      <w:r>
+        <w:t xml:space="preserve">asymptomatic </w:t>
+      </w:r>
+      <w:r>
+        <w:t>besides</w:t>
+      </w:r>
+      <w:r>
+        <w:t xml:space="preserve"> symptomatic cases</w:t>
+      </w:r>
+      <w:r>
+        <w:t xml:space="preserve"> and to incorporate test regimes or age-classes</w:t>
+      </w:r>
+      <w:r>
+        <w:t xml:space="preserve">. </w:t>
+      </w:r>
+      <w:r>
+        <w:t xml:space="preserve">Also, the code </w:t>
+      </w:r>
+      <w:r>
+        <w:t xml:space="preserve">itself </w:t>
+      </w:r>
+      <w:r>
+        <w:t xml:space="preserve">needs </w:t>
+      </w:r>
+      <w:r>
+        <w:t xml:space="preserve">several adjustments: (1) </w:t>
+      </w:r>
+      <w:r>
+        <w:t>many routines are ‘hard-coded’</w:t>
+      </w:r>
+      <w:r>
+        <w:t xml:space="preserve">, i.e. fixed </w:t>
+      </w:r>
+      <w:r>
+        <w:t xml:space="preserve">values </w:t>
+      </w:r>
+      <w:r>
+        <w:t xml:space="preserve">are used </w:t>
+      </w:r>
+      <w:r>
+        <w:t>instead of distributions for e.g. incubation period, detection by clinical signs, reporting delays</w:t>
+      </w:r>
+      <w:r>
+        <w:t>,</w:t>
+      </w:r>
+      <w:r>
+        <w:t xml:space="preserve"> </w:t>
+      </w:r>
+      <w:r>
+        <w:t xml:space="preserve">(2) the code might need to be tailored to available input, (3) </w:t>
+      </w:r>
+      <w:r>
         <w:lastRenderedPageBreak/>
-        <w:t xml:space="preserve">The model has been tested against </w:t>
-      </w:r>
-      <w:r>
-        <w:t xml:space="preserve">Scottish </w:t>
-      </w:r>
-      <w:r>
-        <w:t>sheep</w:t>
-      </w:r>
-      <w:r>
-        <w:t xml:space="preserve"> and cattle</w:t>
-      </w:r>
-      <w:r>
-        <w:t xml:space="preserve"> movement data</w:t>
-      </w:r>
-      <w:r>
-        <w:t xml:space="preserve"> </w:t>
-      </w:r>
-      <w:r>
-        <w:t xml:space="preserve">(but can also run on UK data) </w:t>
-      </w:r>
-      <w:r>
-        <w:t xml:space="preserve">and used </w:t>
-      </w:r>
-      <w:r>
-        <w:t>FMD-like parameters</w:t>
-      </w:r>
-      <w:r>
-        <w:t xml:space="preserve"> (see Figure </w:t>
-      </w:r>
-      <w:r>
-        <w:t>8</w:t>
-      </w:r>
-      <w:r>
-        <w:t>)</w:t>
-      </w:r>
-      <w:r>
-        <w:t xml:space="preserve">. As </w:t>
-      </w:r>
-      <w:r>
-        <w:t>it i</w:t>
-      </w:r>
-      <w:r>
-        <w:t>s</w:t>
-      </w:r>
-      <w:r>
-        <w:t xml:space="preserve"> implemented in Java, </w:t>
-      </w:r>
-      <w:r>
-        <w:t xml:space="preserve">it </w:t>
-      </w:r>
-      <w:r>
-        <w:t>can run on multiple platforms (Mac OSX, Windows, Linux)</w:t>
-      </w:r>
-      <w:r>
-        <w:t xml:space="preserve">. </w:t>
-      </w:r>
-      <w:r>
-        <w:t xml:space="preserve">One advantage </w:t>
-      </w:r>
-      <w:r>
-        <w:t>of</w:t>
-      </w:r>
-      <w:r>
-        <w:t xml:space="preserve"> the model </w:t>
-      </w:r>
-      <w:r>
-        <w:t xml:space="preserve">is that </w:t>
-      </w:r>
-      <w:r>
-        <w:t xml:space="preserve">it readily includes control strategies such as contact tracing and movement restrictions and </w:t>
-      </w:r>
-      <w:r>
-        <w:t xml:space="preserve">parameters can </w:t>
-      </w:r>
-      <w:r>
-        <w:t>be easily adapted to COVID-</w:t>
-      </w:r>
-      <w:r>
-        <w:t>19.</w:t>
-      </w:r>
-      <w:r>
-        <w:t xml:space="preserve"> </w:t>
-      </w:r>
-      <w:r>
-        <w:t>Nevertheless, s</w:t>
-      </w:r>
-      <w:r>
-        <w:t>ome</w:t>
-      </w:r>
-      <w:r>
-        <w:t xml:space="preserve"> modifications are necessary, </w:t>
-      </w:r>
-      <w:r>
-        <w:t>i.e.</w:t>
-      </w:r>
-      <w:r>
-        <w:t xml:space="preserve"> expanding the infectious compartment to </w:t>
-      </w:r>
-      <w:r>
-        <w:t xml:space="preserve">incorporate </w:t>
-      </w:r>
-      <w:r>
-        <w:t xml:space="preserve">asymptomatic </w:t>
-      </w:r>
-      <w:r>
-        <w:t>besides</w:t>
-      </w:r>
-      <w:r>
-        <w:t xml:space="preserve"> symptomatic cases</w:t>
-      </w:r>
-      <w:r>
-        <w:t xml:space="preserve"> and to incorporate test regimes or age-classes</w:t>
-      </w:r>
-      <w:r>
-        <w:t xml:space="preserve">. </w:t>
-      </w:r>
-      <w:r>
-        <w:t xml:space="preserve">Also, the code </w:t>
-      </w:r>
-      <w:r>
-        <w:t xml:space="preserve">itself </w:t>
-      </w:r>
-      <w:r>
-        <w:t xml:space="preserve">needs </w:t>
-      </w:r>
-      <w:r>
-        <w:t xml:space="preserve">several adjustments: (1) </w:t>
-      </w:r>
-      <w:r>
-        <w:t>many routines are ‘hard-coded’</w:t>
-      </w:r>
-      <w:r>
-        <w:t xml:space="preserve">, i.e. fixed </w:t>
-      </w:r>
-      <w:r>
-        <w:t xml:space="preserve">values </w:t>
-      </w:r>
-      <w:r>
-        <w:t xml:space="preserve">are used </w:t>
-      </w:r>
-      <w:r>
-        <w:t>instead of distributions for e.g. incubation period, detection by clinical signs, reporting delays</w:t>
-      </w:r>
-      <w:r>
-        <w:t>,</w:t>
-      </w:r>
-      <w:r>
-        <w:t xml:space="preserve"> </w:t>
-      </w:r>
-      <w:r>
-        <w:t xml:space="preserve">(2) the code might need to be tailored to available input, (3) </w:t>
-      </w:r>
-      <w:r>
         <w:t>al</w:t>
       </w:r>
       <w:r>
@@ -2497,19 +2980,31 @@
       <w:r>
         <w:t xml:space="preserve">Figure </w:t>
       </w:r>
-      <w:fldSimple w:instr=" SEQ Figure \* ARABIC ">
-        <w:r>
-          <w:rPr>
-            <w:noProof/>
-          </w:rPr>
-          <w:t>7</w:t>
-        </w:r>
-      </w:fldSimple>
+      <w:r>
+        <w:fldChar w:fldCharType="begin"/>
+      </w:r>
+      <w:r>
+        <w:instrText xml:space="preserve"> SEQ Figure \* ARABIC </w:instrText>
+      </w:r>
+      <w:r>
+        <w:fldChar w:fldCharType="separate"/>
+      </w:r>
+      <w:r>
+        <w:rPr>
+          <w:noProof/>
+        </w:rPr>
+        <w:t>7</w:t>
+      </w:r>
+      <w:r>
+        <w:rPr>
+          <w:noProof/>
+        </w:rPr>
+        <w:fldChar w:fldCharType="end"/>
+      </w:r>
       <w:r>
         <w:t>: Summary of parameters used in FMD model.</w:t>
       </w:r>
     </w:p>
-    <w:p/>
     <w:p>
       <w:pPr>
         <w:spacing w:line="240" w:lineRule="auto"/>
@@ -3316,6 +3811,119 @@
     </w:lvl>
   </w:abstractNum>
   <w:abstractNum w:abstractNumId="1" w15:restartNumberingAfterBreak="0">
+    <w:nsid w:val="02051B1C"/>
+    <w:multiLevelType w:val="hybridMultilevel"/>
+    <w:tmpl w:val="7CA65730"/>
+    <w:lvl w:ilvl="0" w:tplc="08090001">
+      <w:start w:val="1"/>
+      <w:numFmt w:val="bullet"/>
+      <w:lvlText w:val=""/>
+      <w:lvlJc w:val="left"/>
+      <w:pPr>
+        <w:ind w:left="720" w:hanging="360"/>
+      </w:pPr>
+      <w:rPr>
+        <w:rFonts w:ascii="Symbol" w:hAnsi="Symbol" w:cs="Symbol" w:hint="default"/>
+      </w:rPr>
+    </w:lvl>
+    <w:lvl w:ilvl="1" w:tplc="08090003" w:tentative="1">
+      <w:start w:val="1"/>
+      <w:numFmt w:val="bullet"/>
+      <w:lvlText w:val="o"/>
+      <w:lvlJc w:val="left"/>
+      <w:pPr>
+        <w:ind w:left="1440" w:hanging="360"/>
+      </w:pPr>
+      <w:rPr>
+        <w:rFonts w:ascii="Courier New" w:hAnsi="Courier New" w:cs="Courier New" w:hint="default"/>
+      </w:rPr>
+    </w:lvl>
+    <w:lvl w:ilvl="2" w:tplc="08090005" w:tentative="1">
+      <w:start w:val="1"/>
+      <w:numFmt w:val="bullet"/>
+      <w:lvlText w:val=""/>
+      <w:lvlJc w:val="left"/>
+      <w:pPr>
+        <w:ind w:left="2160" w:hanging="360"/>
+      </w:pPr>
+      <w:rPr>
+        <w:rFonts w:ascii="Wingdings" w:hAnsi="Wingdings" w:cs="Wingdings" w:hint="default"/>
+      </w:rPr>
+    </w:lvl>
+    <w:lvl w:ilvl="3" w:tplc="08090001" w:tentative="1">
+      <w:start w:val="1"/>
+      <w:numFmt w:val="bullet"/>
+      <w:lvlText w:val=""/>
+      <w:lvlJc w:val="left"/>
+      <w:pPr>
+        <w:ind w:left="2880" w:hanging="360"/>
+      </w:pPr>
+      <w:rPr>
+        <w:rFonts w:ascii="Symbol" w:hAnsi="Symbol" w:cs="Symbol" w:hint="default"/>
+      </w:rPr>
+    </w:lvl>
+    <w:lvl w:ilvl="4" w:tplc="08090003" w:tentative="1">
+      <w:start w:val="1"/>
+      <w:numFmt w:val="bullet"/>
+      <w:lvlText w:val="o"/>
+      <w:lvlJc w:val="left"/>
+      <w:pPr>
+        <w:ind w:left="3600" w:hanging="360"/>
+      </w:pPr>
+      <w:rPr>
+        <w:rFonts w:ascii="Courier New" w:hAnsi="Courier New" w:cs="Courier New" w:hint="default"/>
+      </w:rPr>
+    </w:lvl>
+    <w:lvl w:ilvl="5" w:tplc="08090005" w:tentative="1">
+      <w:start w:val="1"/>
+      <w:numFmt w:val="bullet"/>
+      <w:lvlText w:val=""/>
+      <w:lvlJc w:val="left"/>
+      <w:pPr>
+        <w:ind w:left="4320" w:hanging="360"/>
+      </w:pPr>
+      <w:rPr>
+        <w:rFonts w:ascii="Wingdings" w:hAnsi="Wingdings" w:cs="Wingdings" w:hint="default"/>
+      </w:rPr>
+    </w:lvl>
+    <w:lvl w:ilvl="6" w:tplc="08090001" w:tentative="1">
+      <w:start w:val="1"/>
+      <w:numFmt w:val="bullet"/>
+      <w:lvlText w:val=""/>
+      <w:lvlJc w:val="left"/>
+      <w:pPr>
+        <w:ind w:left="5040" w:hanging="360"/>
+      </w:pPr>
+      <w:rPr>
+        <w:rFonts w:ascii="Symbol" w:hAnsi="Symbol" w:cs="Symbol" w:hint="default"/>
+      </w:rPr>
+    </w:lvl>
+    <w:lvl w:ilvl="7" w:tplc="08090003" w:tentative="1">
+      <w:start w:val="1"/>
+      <w:numFmt w:val="bullet"/>
+      <w:lvlText w:val="o"/>
+      <w:lvlJc w:val="left"/>
+      <w:pPr>
+        <w:ind w:left="5760" w:hanging="360"/>
+      </w:pPr>
+      <w:rPr>
+        <w:rFonts w:ascii="Courier New" w:hAnsi="Courier New" w:cs="Courier New" w:hint="default"/>
+      </w:rPr>
+    </w:lvl>
+    <w:lvl w:ilvl="8" w:tplc="08090005" w:tentative="1">
+      <w:start w:val="1"/>
+      <w:numFmt w:val="bullet"/>
+      <w:lvlText w:val=""/>
+      <w:lvlJc w:val="left"/>
+      <w:pPr>
+        <w:ind w:left="6480" w:hanging="360"/>
+      </w:pPr>
+      <w:rPr>
+        <w:rFonts w:ascii="Wingdings" w:hAnsi="Wingdings" w:cs="Wingdings" w:hint="default"/>
+      </w:rPr>
+    </w:lvl>
+  </w:abstractNum>
+  <w:abstractNum w:abstractNumId="2" w15:restartNumberingAfterBreak="0">
     <w:nsid w:val="04805293"/>
     <w:multiLevelType w:val="hybridMultilevel"/>
     <w:tmpl w:val="18CEFC64"/>
@@ -3428,7 +4036,7 @@
       </w:rPr>
     </w:lvl>
   </w:abstractNum>
-  <w:abstractNum w:abstractNumId="2" w15:restartNumberingAfterBreak="0">
+  <w:abstractNum w:abstractNumId="3" w15:restartNumberingAfterBreak="0">
     <w:nsid w:val="060634F7"/>
     <w:multiLevelType w:val="hybridMultilevel"/>
     <w:tmpl w:val="6854E1B4"/>
@@ -3541,7 +4149,7 @@
       </w:rPr>
     </w:lvl>
   </w:abstractNum>
-  <w:abstractNum w:abstractNumId="3" w15:restartNumberingAfterBreak="0">
+  <w:abstractNum w:abstractNumId="4" w15:restartNumberingAfterBreak="0">
     <w:nsid w:val="09B76AE6"/>
     <w:multiLevelType w:val="hybridMultilevel"/>
     <w:tmpl w:val="17AC6F1E"/>
@@ -3630,7 +4238,7 @@
       </w:pPr>
     </w:lvl>
   </w:abstractNum>
-  <w:abstractNum w:abstractNumId="4" w15:restartNumberingAfterBreak="0">
+  <w:abstractNum w:abstractNumId="5" w15:restartNumberingAfterBreak="0">
     <w:nsid w:val="0A244048"/>
     <w:multiLevelType w:val="hybridMultilevel"/>
     <w:tmpl w:val="EE1EA868"/>
@@ -3743,7 +4351,7 @@
       </w:rPr>
     </w:lvl>
   </w:abstractNum>
-  <w:abstractNum w:abstractNumId="5" w15:restartNumberingAfterBreak="0">
+  <w:abstractNum w:abstractNumId="6" w15:restartNumberingAfterBreak="0">
     <w:nsid w:val="120B688E"/>
     <w:multiLevelType w:val="multilevel"/>
     <w:tmpl w:val="C33448DC"/>
@@ -3892,7 +4500,7 @@
       </w:rPr>
     </w:lvl>
   </w:abstractNum>
-  <w:abstractNum w:abstractNumId="6" w15:restartNumberingAfterBreak="0">
+  <w:abstractNum w:abstractNumId="7" w15:restartNumberingAfterBreak="0">
     <w:nsid w:val="159362B8"/>
     <w:multiLevelType w:val="hybridMultilevel"/>
     <w:tmpl w:val="9C8AEF92"/>
@@ -4005,7 +4613,96 @@
       </w:rPr>
     </w:lvl>
   </w:abstractNum>
-  <w:abstractNum w:abstractNumId="7" w15:restartNumberingAfterBreak="0">
+  <w:abstractNum w:abstractNumId="8" w15:restartNumberingAfterBreak="0">
+    <w:nsid w:val="15F75EDB"/>
+    <w:multiLevelType w:val="hybridMultilevel"/>
+    <w:tmpl w:val="3EE688D0"/>
+    <w:lvl w:ilvl="0" w:tplc="D6087134">
+      <w:start w:val="1"/>
+      <w:numFmt w:val="decimal"/>
+      <w:lvlText w:val="%1."/>
+      <w:lvlJc w:val="left"/>
+      <w:pPr>
+        <w:ind w:left="1080" w:hanging="360"/>
+      </w:pPr>
+      <w:rPr>
+        <w:rFonts w:hint="default"/>
+      </w:rPr>
+    </w:lvl>
+    <w:lvl w:ilvl="1" w:tplc="08090019" w:tentative="1">
+      <w:start w:val="1"/>
+      <w:numFmt w:val="lowerLetter"/>
+      <w:lvlText w:val="%2."/>
+      <w:lvlJc w:val="left"/>
+      <w:pPr>
+        <w:ind w:left="1800" w:hanging="360"/>
+      </w:pPr>
+    </w:lvl>
+    <w:lvl w:ilvl="2" w:tplc="0809001B" w:tentative="1">
+      <w:start w:val="1"/>
+      <w:numFmt w:val="lowerRoman"/>
+      <w:lvlText w:val="%3."/>
+      <w:lvlJc w:val="right"/>
+      <w:pPr>
+        <w:ind w:left="2520" w:hanging="180"/>
+      </w:pPr>
+    </w:lvl>
+    <w:lvl w:ilvl="3" w:tplc="0809000F" w:tentative="1">
+      <w:start w:val="1"/>
+      <w:numFmt w:val="decimal"/>
+      <w:lvlText w:val="%4."/>
+      <w:lvlJc w:val="left"/>
+      <w:pPr>
+        <w:ind w:left="3240" w:hanging="360"/>
+      </w:pPr>
+    </w:lvl>
+    <w:lvl w:ilvl="4" w:tplc="08090019" w:tentative="1">
+      <w:start w:val="1"/>
+      <w:numFmt w:val="lowerLetter"/>
+      <w:lvlText w:val="%5."/>
+      <w:lvlJc w:val="left"/>
+      <w:pPr>
+        <w:ind w:left="3960" w:hanging="360"/>
+      </w:pPr>
+    </w:lvl>
+    <w:lvl w:ilvl="5" w:tplc="0809001B" w:tentative="1">
+      <w:start w:val="1"/>
+      <w:numFmt w:val="lowerRoman"/>
+      <w:lvlText w:val="%6."/>
+      <w:lvlJc w:val="right"/>
+      <w:pPr>
+        <w:ind w:left="4680" w:hanging="180"/>
+      </w:pPr>
+    </w:lvl>
+    <w:lvl w:ilvl="6" w:tplc="0809000F" w:tentative="1">
+      <w:start w:val="1"/>
+      <w:numFmt w:val="decimal"/>
+      <w:lvlText w:val="%7."/>
+      <w:lvlJc w:val="left"/>
+      <w:pPr>
+        <w:ind w:left="5400" w:hanging="360"/>
+      </w:pPr>
+    </w:lvl>
+    <w:lvl w:ilvl="7" w:tplc="08090019" w:tentative="1">
+      <w:start w:val="1"/>
+      <w:numFmt w:val="lowerLetter"/>
+      <w:lvlText w:val="%8."/>
+      <w:lvlJc w:val="left"/>
+      <w:pPr>
+        <w:ind w:left="6120" w:hanging="360"/>
+      </w:pPr>
+    </w:lvl>
+    <w:lvl w:ilvl="8" w:tplc="0809001B" w:tentative="1">
+      <w:start w:val="1"/>
+      <w:numFmt w:val="lowerRoman"/>
+      <w:lvlText w:val="%9."/>
+      <w:lvlJc w:val="right"/>
+      <w:pPr>
+        <w:ind w:left="6840" w:hanging="180"/>
+      </w:pPr>
+    </w:lvl>
+  </w:abstractNum>
+  <w:abstractNum w:abstractNumId="9" w15:restartNumberingAfterBreak="0">
     <w:nsid w:val="17BA0141"/>
     <w:multiLevelType w:val="hybridMultilevel"/>
     <w:tmpl w:val="17AC6F1E"/>
@@ -4094,7 +4791,120 @@
       </w:pPr>
     </w:lvl>
   </w:abstractNum>
-  <w:abstractNum w:abstractNumId="8" w15:restartNumberingAfterBreak="0">
+  <w:abstractNum w:abstractNumId="10" w15:restartNumberingAfterBreak="0">
+    <w:nsid w:val="19285447"/>
+    <w:multiLevelType w:val="hybridMultilevel"/>
+    <w:tmpl w:val="B984906C"/>
+    <w:lvl w:ilvl="0" w:tplc="08090001">
+      <w:start w:val="1"/>
+      <w:numFmt w:val="bullet"/>
+      <w:lvlText w:val=""/>
+      <w:lvlJc w:val="left"/>
+      <w:pPr>
+        <w:ind w:left="1440" w:hanging="360"/>
+      </w:pPr>
+      <w:rPr>
+        <w:rFonts w:ascii="Symbol" w:hAnsi="Symbol" w:cs="Symbol" w:hint="default"/>
+      </w:rPr>
+    </w:lvl>
+    <w:lvl w:ilvl="1" w:tplc="08090003" w:tentative="1">
+      <w:start w:val="1"/>
+      <w:numFmt w:val="bullet"/>
+      <w:lvlText w:val="o"/>
+      <w:lvlJc w:val="left"/>
+      <w:pPr>
+        <w:ind w:left="2160" w:hanging="360"/>
+      </w:pPr>
+      <w:rPr>
+        <w:rFonts w:ascii="Courier New" w:hAnsi="Courier New" w:cs="Courier New" w:hint="default"/>
+      </w:rPr>
+    </w:lvl>
+    <w:lvl w:ilvl="2" w:tplc="08090005" w:tentative="1">
+      <w:start w:val="1"/>
+      <w:numFmt w:val="bullet"/>
+      <w:lvlText w:val=""/>
+      <w:lvlJc w:val="left"/>
+      <w:pPr>
+        <w:ind w:left="2880" w:hanging="360"/>
+      </w:pPr>
+      <w:rPr>
+        <w:rFonts w:ascii="Wingdings" w:hAnsi="Wingdings" w:cs="Wingdings" w:hint="default"/>
+      </w:rPr>
+    </w:lvl>
+    <w:lvl w:ilvl="3" w:tplc="08090001" w:tentative="1">
+      <w:start w:val="1"/>
+      <w:numFmt w:val="bullet"/>
+      <w:lvlText w:val=""/>
+      <w:lvlJc w:val="left"/>
+      <w:pPr>
+        <w:ind w:left="3600" w:hanging="360"/>
+      </w:pPr>
+      <w:rPr>
+        <w:rFonts w:ascii="Symbol" w:hAnsi="Symbol" w:cs="Symbol" w:hint="default"/>
+      </w:rPr>
+    </w:lvl>
+    <w:lvl w:ilvl="4" w:tplc="08090003" w:tentative="1">
+      <w:start w:val="1"/>
+      <w:numFmt w:val="bullet"/>
+      <w:lvlText w:val="o"/>
+      <w:lvlJc w:val="left"/>
+      <w:pPr>
+        <w:ind w:left="4320" w:hanging="360"/>
+      </w:pPr>
+      <w:rPr>
+        <w:rFonts w:ascii="Courier New" w:hAnsi="Courier New" w:cs="Courier New" w:hint="default"/>
+      </w:rPr>
+    </w:lvl>
+    <w:lvl w:ilvl="5" w:tplc="08090005" w:tentative="1">
+      <w:start w:val="1"/>
+      <w:numFmt w:val="bullet"/>
+      <w:lvlText w:val=""/>
+      <w:lvlJc w:val="left"/>
+      <w:pPr>
+        <w:ind w:left="5040" w:hanging="360"/>
+      </w:pPr>
+      <w:rPr>
+        <w:rFonts w:ascii="Wingdings" w:hAnsi="Wingdings" w:cs="Wingdings" w:hint="default"/>
+      </w:rPr>
+    </w:lvl>
+    <w:lvl w:ilvl="6" w:tplc="08090001" w:tentative="1">
+      <w:start w:val="1"/>
+      <w:numFmt w:val="bullet"/>
+      <w:lvlText w:val=""/>
+      <w:lvlJc w:val="left"/>
+      <w:pPr>
+        <w:ind w:left="5760" w:hanging="360"/>
+      </w:pPr>
+      <w:rPr>
+        <w:rFonts w:ascii="Symbol" w:hAnsi="Symbol" w:cs="Symbol" w:hint="default"/>
+      </w:rPr>
+    </w:lvl>
+    <w:lvl w:ilvl="7" w:tplc="08090003" w:tentative="1">
+      <w:start w:val="1"/>
+      <w:numFmt w:val="bullet"/>
+      <w:lvlText w:val="o"/>
+      <w:lvlJc w:val="left"/>
+      <w:pPr>
+        <w:ind w:left="6480" w:hanging="360"/>
+      </w:pPr>
+      <w:rPr>
+        <w:rFonts w:ascii="Courier New" w:hAnsi="Courier New" w:cs="Courier New" w:hint="default"/>
+      </w:rPr>
+    </w:lvl>
+    <w:lvl w:ilvl="8" w:tplc="08090005" w:tentative="1">
+      <w:start w:val="1"/>
+      <w:numFmt w:val="bullet"/>
+      <w:lvlText w:val=""/>
+      <w:lvlJc w:val="left"/>
+      <w:pPr>
+        <w:ind w:left="7200" w:hanging="360"/>
+      </w:pPr>
+      <w:rPr>
+        <w:rFonts w:ascii="Wingdings" w:hAnsi="Wingdings" w:cs="Wingdings" w:hint="default"/>
+      </w:rPr>
+    </w:lvl>
+  </w:abstractNum>
+  <w:abstractNum w:abstractNumId="11" w15:restartNumberingAfterBreak="0">
     <w:nsid w:val="26B702DF"/>
     <w:multiLevelType w:val="hybridMultilevel"/>
     <w:tmpl w:val="E9E21542"/>
@@ -4207,7 +5017,7 @@
       </w:rPr>
     </w:lvl>
   </w:abstractNum>
-  <w:abstractNum w:abstractNumId="9" w15:restartNumberingAfterBreak="0">
+  <w:abstractNum w:abstractNumId="12" w15:restartNumberingAfterBreak="0">
     <w:nsid w:val="286C7EE5"/>
     <w:multiLevelType w:val="hybridMultilevel"/>
     <w:tmpl w:val="51DAA504"/>
@@ -4320,7 +5130,7 @@
       </w:rPr>
     </w:lvl>
   </w:abstractNum>
-  <w:abstractNum w:abstractNumId="10" w15:restartNumberingAfterBreak="0">
+  <w:abstractNum w:abstractNumId="13" w15:restartNumberingAfterBreak="0">
     <w:nsid w:val="291244E4"/>
     <w:multiLevelType w:val="hybridMultilevel"/>
     <w:tmpl w:val="2CA2D2BA"/>
@@ -4460,7 +5270,7 @@
       </w:rPr>
     </w:lvl>
   </w:abstractNum>
-  <w:abstractNum w:abstractNumId="11" w15:restartNumberingAfterBreak="0">
+  <w:abstractNum w:abstractNumId="14" w15:restartNumberingAfterBreak="0">
     <w:nsid w:val="2D141030"/>
     <w:multiLevelType w:val="hybridMultilevel"/>
     <w:tmpl w:val="EE9A2888"/>
@@ -4549,7 +5359,7 @@
       </w:pPr>
     </w:lvl>
   </w:abstractNum>
-  <w:abstractNum w:abstractNumId="12" w15:restartNumberingAfterBreak="0">
+  <w:abstractNum w:abstractNumId="15" w15:restartNumberingAfterBreak="0">
     <w:nsid w:val="2E3901DA"/>
     <w:multiLevelType w:val="hybridMultilevel"/>
     <w:tmpl w:val="17AC6F1E"/>
@@ -4638,7 +5448,7 @@
       </w:pPr>
     </w:lvl>
   </w:abstractNum>
-  <w:abstractNum w:abstractNumId="13" w15:restartNumberingAfterBreak="0">
+  <w:abstractNum w:abstractNumId="16" w15:restartNumberingAfterBreak="0">
     <w:nsid w:val="34914A9C"/>
     <w:multiLevelType w:val="multilevel"/>
     <w:tmpl w:val="F690944A"/>
@@ -4787,7 +5597,7 @@
       </w:rPr>
     </w:lvl>
   </w:abstractNum>
-  <w:abstractNum w:abstractNumId="14" w15:restartNumberingAfterBreak="0">
+  <w:abstractNum w:abstractNumId="17" w15:restartNumberingAfterBreak="0">
     <w:nsid w:val="37323D93"/>
     <w:multiLevelType w:val="multilevel"/>
     <w:tmpl w:val="EAD800EA"/>
@@ -4936,7 +5746,7 @@
       </w:rPr>
     </w:lvl>
   </w:abstractNum>
-  <w:abstractNum w:abstractNumId="15" w15:restartNumberingAfterBreak="0">
+  <w:abstractNum w:abstractNumId="18" w15:restartNumberingAfterBreak="0">
     <w:nsid w:val="41E11BC1"/>
     <w:multiLevelType w:val="multilevel"/>
     <w:tmpl w:val="C07AB7CC"/>
@@ -5085,7 +5895,7 @@
       </w:rPr>
     </w:lvl>
   </w:abstractNum>
-  <w:abstractNum w:abstractNumId="16" w15:restartNumberingAfterBreak="0">
+  <w:abstractNum w:abstractNumId="19" w15:restartNumberingAfterBreak="0">
     <w:nsid w:val="465912FA"/>
     <w:multiLevelType w:val="hybridMultilevel"/>
     <w:tmpl w:val="1B9EF124"/>
@@ -5174,7 +5984,7 @@
       </w:pPr>
     </w:lvl>
   </w:abstractNum>
-  <w:abstractNum w:abstractNumId="17" w15:restartNumberingAfterBreak="0">
+  <w:abstractNum w:abstractNumId="20" w15:restartNumberingAfterBreak="0">
     <w:nsid w:val="469463A0"/>
     <w:multiLevelType w:val="multilevel"/>
     <w:tmpl w:val="6E7E49EC"/>
@@ -5323,7 +6133,7 @@
       </w:rPr>
     </w:lvl>
   </w:abstractNum>
-  <w:abstractNum w:abstractNumId="18" w15:restartNumberingAfterBreak="0">
+  <w:abstractNum w:abstractNumId="21" w15:restartNumberingAfterBreak="0">
     <w:nsid w:val="48867A7E"/>
     <w:multiLevelType w:val="multilevel"/>
     <w:tmpl w:val="08F87D3A"/>
@@ -5472,7 +6282,7 @@
       </w:rPr>
     </w:lvl>
   </w:abstractNum>
-  <w:abstractNum w:abstractNumId="19" w15:restartNumberingAfterBreak="0">
+  <w:abstractNum w:abstractNumId="22" w15:restartNumberingAfterBreak="0">
     <w:nsid w:val="4AA436AA"/>
     <w:multiLevelType w:val="hybridMultilevel"/>
     <w:tmpl w:val="C07282AA"/>
@@ -5558,7 +6368,7 @@
       </w:pPr>
     </w:lvl>
   </w:abstractNum>
-  <w:abstractNum w:abstractNumId="20" w15:restartNumberingAfterBreak="0">
+  <w:abstractNum w:abstractNumId="23" w15:restartNumberingAfterBreak="0">
     <w:nsid w:val="4B054907"/>
     <w:multiLevelType w:val="multilevel"/>
     <w:tmpl w:val="A68489F2"/>
@@ -5707,7 +6517,7 @@
       </w:rPr>
     </w:lvl>
   </w:abstractNum>
-  <w:abstractNum w:abstractNumId="21" w15:restartNumberingAfterBreak="0">
+  <w:abstractNum w:abstractNumId="24" w15:restartNumberingAfterBreak="0">
     <w:nsid w:val="4C1163E2"/>
     <w:multiLevelType w:val="multilevel"/>
     <w:tmpl w:val="3C2A8E9C"/>
@@ -5856,7 +6666,7 @@
       </w:rPr>
     </w:lvl>
   </w:abstractNum>
-  <w:abstractNum w:abstractNumId="22" w15:restartNumberingAfterBreak="0">
+  <w:abstractNum w:abstractNumId="25" w15:restartNumberingAfterBreak="0">
     <w:nsid w:val="4C3C5CE0"/>
     <w:multiLevelType w:val="hybridMultilevel"/>
     <w:tmpl w:val="78C6B154"/>
@@ -5969,7 +6779,7 @@
       </w:rPr>
     </w:lvl>
   </w:abstractNum>
-  <w:abstractNum w:abstractNumId="23" w15:restartNumberingAfterBreak="0">
+  <w:abstractNum w:abstractNumId="26" w15:restartNumberingAfterBreak="0">
     <w:nsid w:val="565965CC"/>
     <w:multiLevelType w:val="hybridMultilevel"/>
     <w:tmpl w:val="1C50A916"/>
@@ -6082,7 +6892,7 @@
       </w:rPr>
     </w:lvl>
   </w:abstractNum>
-  <w:abstractNum w:abstractNumId="24" w15:restartNumberingAfterBreak="0">
+  <w:abstractNum w:abstractNumId="27" w15:restartNumberingAfterBreak="0">
     <w:nsid w:val="58E629F1"/>
     <w:multiLevelType w:val="hybridMultilevel"/>
     <w:tmpl w:val="41EA40E4"/>
@@ -6195,7 +7005,7 @@
       </w:rPr>
     </w:lvl>
   </w:abstractNum>
-  <w:abstractNum w:abstractNumId="25" w15:restartNumberingAfterBreak="0">
+  <w:abstractNum w:abstractNumId="28" w15:restartNumberingAfterBreak="0">
     <w:nsid w:val="61652B8E"/>
     <w:multiLevelType w:val="multilevel"/>
     <w:tmpl w:val="60C6EFD4"/>
@@ -6344,7 +7154,7 @@
       </w:rPr>
     </w:lvl>
   </w:abstractNum>
-  <w:abstractNum w:abstractNumId="26" w15:restartNumberingAfterBreak="0">
+  <w:abstractNum w:abstractNumId="29" w15:restartNumberingAfterBreak="0">
     <w:nsid w:val="617D36F5"/>
     <w:multiLevelType w:val="multilevel"/>
     <w:tmpl w:val="2A04514A"/>
@@ -6493,7 +7303,7 @@
       </w:rPr>
     </w:lvl>
   </w:abstractNum>
-  <w:abstractNum w:abstractNumId="27" w15:restartNumberingAfterBreak="0">
+  <w:abstractNum w:abstractNumId="30" w15:restartNumberingAfterBreak="0">
     <w:nsid w:val="63127D80"/>
     <w:multiLevelType w:val="multilevel"/>
     <w:tmpl w:val="BF8854DC"/>
@@ -6642,7 +7452,7 @@
       </w:rPr>
     </w:lvl>
   </w:abstractNum>
-  <w:abstractNum w:abstractNumId="28" w15:restartNumberingAfterBreak="0">
+  <w:abstractNum w:abstractNumId="31" w15:restartNumberingAfterBreak="0">
     <w:nsid w:val="63CF5A35"/>
     <w:multiLevelType w:val="hybridMultilevel"/>
     <w:tmpl w:val="F80C87CC"/>
@@ -6781,7 +7591,7 @@
       </w:rPr>
     </w:lvl>
   </w:abstractNum>
-  <w:abstractNum w:abstractNumId="29" w15:restartNumberingAfterBreak="0">
+  <w:abstractNum w:abstractNumId="32" w15:restartNumberingAfterBreak="0">
     <w:nsid w:val="6876542E"/>
     <w:multiLevelType w:val="hybridMultilevel"/>
     <w:tmpl w:val="861A394E"/>
@@ -6920,7 +7730,7 @@
       </w:rPr>
     </w:lvl>
   </w:abstractNum>
-  <w:abstractNum w:abstractNumId="30" w15:restartNumberingAfterBreak="0">
+  <w:abstractNum w:abstractNumId="33" w15:restartNumberingAfterBreak="0">
     <w:nsid w:val="68DC06C9"/>
     <w:multiLevelType w:val="hybridMultilevel"/>
     <w:tmpl w:val="25EE8332"/>
@@ -7034,55 +7844,55 @@
     </w:lvl>
   </w:abstractNum>
   <w:num w:numId="1">
-    <w:abstractNumId w:val="9"/>
+    <w:abstractNumId w:val="12"/>
   </w:num>
   <w:num w:numId="2">
-    <w:abstractNumId w:val="1"/>
+    <w:abstractNumId w:val="2"/>
   </w:num>
   <w:num w:numId="3">
-    <w:abstractNumId w:val="19"/>
+    <w:abstractNumId w:val="22"/>
   </w:num>
   <w:num w:numId="4">
-    <w:abstractNumId w:val="30"/>
+    <w:abstractNumId w:val="33"/>
   </w:num>
   <w:num w:numId="5">
-    <w:abstractNumId w:val="6"/>
+    <w:abstractNumId w:val="7"/>
   </w:num>
   <w:num w:numId="6">
-    <w:abstractNumId w:val="4"/>
+    <w:abstractNumId w:val="5"/>
   </w:num>
   <w:num w:numId="7">
     <w:abstractNumId w:val="0"/>
   </w:num>
   <w:num w:numId="8">
-    <w:abstractNumId w:val="16"/>
+    <w:abstractNumId w:val="19"/>
   </w:num>
   <w:num w:numId="9">
-    <w:abstractNumId w:val="3"/>
+    <w:abstractNumId w:val="4"/>
   </w:num>
   <w:num w:numId="10">
-    <w:abstractNumId w:val="12"/>
+    <w:abstractNumId w:val="15"/>
   </w:num>
   <w:num w:numId="11">
-    <w:abstractNumId w:val="7"/>
+    <w:abstractNumId w:val="9"/>
   </w:num>
   <w:num w:numId="12">
-    <w:abstractNumId w:val="20"/>
+    <w:abstractNumId w:val="23"/>
   </w:num>
   <w:num w:numId="13">
+    <w:abstractNumId w:val="21"/>
+  </w:num>
+  <w:num w:numId="14">
     <w:abstractNumId w:val="18"/>
   </w:num>
-  <w:num w:numId="14">
-    <w:abstractNumId w:val="15"/>
-  </w:num>
   <w:num w:numId="15">
-    <w:abstractNumId w:val="26"/>
+    <w:abstractNumId w:val="29"/>
   </w:num>
   <w:num w:numId="16">
-    <w:abstractNumId w:val="14"/>
+    <w:abstractNumId w:val="17"/>
   </w:num>
   <w:num w:numId="17">
-    <w:abstractNumId w:val="21"/>
+    <w:abstractNumId w:val="24"/>
     <w:lvlOverride w:ilvl="0">
       <w:lvl w:ilvl="0">
         <w:numFmt w:val="bullet"/>
@@ -7102,7 +7912,7 @@
     </w:lvlOverride>
   </w:num>
   <w:num w:numId="18">
-    <w:abstractNumId w:val="21"/>
+    <w:abstractNumId w:val="24"/>
     <w:lvlOverride w:ilvl="0">
       <w:lvl w:ilvl="0">
         <w:numFmt w:val="bullet"/>
@@ -7139,7 +7949,7 @@
     </w:lvlOverride>
   </w:num>
   <w:num w:numId="19">
-    <w:abstractNumId w:val="21"/>
+    <w:abstractNumId w:val="24"/>
     <w:lvlOverride w:ilvl="0">
       <w:lvl w:ilvl="0">
         <w:numFmt w:val="bullet"/>
@@ -7193,7 +8003,7 @@
     </w:lvlOverride>
   </w:num>
   <w:num w:numId="20">
-    <w:abstractNumId w:val="21"/>
+    <w:abstractNumId w:val="24"/>
     <w:lvlOverride w:ilvl="0">
       <w:lvl w:ilvl="0">
         <w:numFmt w:val="bullet"/>
@@ -7264,7 +8074,7 @@
     </w:lvlOverride>
   </w:num>
   <w:num w:numId="21">
-    <w:abstractNumId w:val="21"/>
+    <w:abstractNumId w:val="24"/>
     <w:lvlOverride w:ilvl="0">
       <w:lvl w:ilvl="0">
         <w:numFmt w:val="bullet"/>
@@ -7352,7 +8162,7 @@
     </w:lvlOverride>
   </w:num>
   <w:num w:numId="22">
-    <w:abstractNumId w:val="21"/>
+    <w:abstractNumId w:val="24"/>
     <w:lvlOverride w:ilvl="0">
       <w:lvl w:ilvl="0">
         <w:numFmt w:val="bullet"/>
@@ -7457,46 +8267,55 @@
     </w:lvlOverride>
   </w:num>
   <w:num w:numId="23">
+    <w:abstractNumId w:val="30"/>
+  </w:num>
+  <w:num w:numId="24">
+    <w:abstractNumId w:val="28"/>
+  </w:num>
+  <w:num w:numId="25">
+    <w:abstractNumId w:val="6"/>
+  </w:num>
+  <w:num w:numId="26">
+    <w:abstractNumId w:val="20"/>
+  </w:num>
+  <w:num w:numId="27">
     <w:abstractNumId w:val="27"/>
   </w:num>
-  <w:num w:numId="24">
+  <w:num w:numId="28">
+    <w:abstractNumId w:val="16"/>
+  </w:num>
+  <w:num w:numId="29">
+    <w:abstractNumId w:val="14"/>
+  </w:num>
+  <w:num w:numId="30">
+    <w:abstractNumId w:val="31"/>
+  </w:num>
+  <w:num w:numId="31">
+    <w:abstractNumId w:val="3"/>
+  </w:num>
+  <w:num w:numId="32">
+    <w:abstractNumId w:val="32"/>
+  </w:num>
+  <w:num w:numId="33">
+    <w:abstractNumId w:val="13"/>
+  </w:num>
+  <w:num w:numId="34">
+    <w:abstractNumId w:val="11"/>
+  </w:num>
+  <w:num w:numId="35">
     <w:abstractNumId w:val="25"/>
   </w:num>
-  <w:num w:numId="25">
-    <w:abstractNumId w:val="5"/>
+  <w:num w:numId="36">
+    <w:abstractNumId w:val="26"/>
   </w:num>
-  <w:num w:numId="26">
-    <w:abstractNumId w:val="17"/>
-  </w:num>
-  <w:num w:numId="27">
-    <w:abstractNumId w:val="24"/>
-  </w:num>
-  <w:num w:numId="28">
-    <w:abstractNumId w:val="13"/>
-  </w:num>
-  <w:num w:numId="29">
-    <w:abstractNumId w:val="11"/>
-  </w:num>
-  <w:num w:numId="30">
-    <w:abstractNumId w:val="28"/>
-  </w:num>
-  <w:num w:numId="31">
-    <w:abstractNumId w:val="2"/>
-  </w:num>
-  <w:num w:numId="32">
-    <w:abstractNumId w:val="29"/>
-  </w:num>
-  <w:num w:numId="33">
+  <w:num w:numId="37">
     <w:abstractNumId w:val="10"/>
   </w:num>
-  <w:num w:numId="34">
+  <w:num w:numId="38">
     <w:abstractNumId w:val="8"/>
   </w:num>
-  <w:num w:numId="35">
-    <w:abstractNumId w:val="22"/>
-  </w:num>
-  <w:num w:numId="36">
-    <w:abstractNumId w:val="23"/>
+  <w:num w:numId="39">
+    <w:abstractNumId w:val="1"/>
   </w:num>
 </w:numbering>
 </file>
@@ -7896,7 +8715,7 @@
   <w:style w:type="paragraph" w:default="1" w:styleId="Normal">
     <w:name w:val="Normal"/>
     <w:qFormat/>
-    <w:rsid w:val="007937F1"/>
+    <w:rsid w:val="007E6EF8"/>
   </w:style>
   <w:style w:type="paragraph" w:styleId="Heading1">
     <w:name w:val="heading 1"/>
@@ -7942,7 +8761,6 @@
   <w:style w:type="character" w:default="1" w:styleId="DefaultParagraphFont">
     <w:name w:val="Default Paragraph Font"/>
     <w:uiPriority w:val="1"/>
-    <w:semiHidden/>
     <w:unhideWhenUsed/>
   </w:style>
   <w:style w:type="table" w:default="1" w:styleId="TableNormal">

</xml_diff>